<commit_message>
fixed connection problem, started debug
</commit_message>
<xml_diff>
--- a/problems.docx
+++ b/problems.docx
@@ -48,20 +48,9 @@
           <w:lang w:val="en-GB"/>
         </w:rPr>
       </w:pPr>
-      <w:r>
-        <w:rPr>
-          <w:lang w:val="en-GB"/>
-        </w:rPr>
-        <w:t>Auto Incrementation of ids must start from 0, not 1.</w:t>
-      </w:r>
     </w:p>
     <w:p>
       <w:pPr>
-        <w:pStyle w:val="ListParagraph"/>
-        <w:numPr>
-          <w:ilvl w:val="0"/>
-          <w:numId w:val="2"/>
-        </w:numPr>
         <w:rPr>
           <w:lang w:val="en-GB"/>
         </w:rPr>
@@ -69,13 +58,6 @@
     </w:p>
     <w:p>
       <w:pPr>
-        <w:rPr>
-          <w:lang w:val="en-GB"/>
-        </w:rPr>
-      </w:pPr>
-    </w:p>
-    <w:p>
-      <w:pPr>
         <w:pStyle w:val="Subtitle"/>
         <w:rPr>
           <w:sz w:val="32"/>
@@ -90,38 +72,6 @@
           <w:lang w:val="en-GB"/>
         </w:rPr>
         <w:t xml:space="preserve">Code </w:t>
-      </w:r>
-    </w:p>
-    <w:p>
-      <w:pPr>
-        <w:pStyle w:val="ListParagraph"/>
-        <w:numPr>
-          <w:ilvl w:val="0"/>
-          <w:numId w:val="2"/>
-        </w:numPr>
-        <w:rPr>
-          <w:lang w:val="en-GB"/>
-        </w:rPr>
-      </w:pPr>
-      <w:r>
-        <w:rPr>
-          <w:lang w:val="en-GB" w:bidi="he-IL"/>
-        </w:rPr>
-        <w:t xml:space="preserve">Connection to </w:t>
-      </w:r>
-      <w:proofErr w:type="spellStart"/>
-      <w:r>
-        <w:rPr>
-          <w:lang w:val="en-GB" w:bidi="he-IL"/>
-        </w:rPr>
-        <w:t>jdbc</w:t>
-      </w:r>
-      <w:proofErr w:type="spellEnd"/>
-      <w:r>
-        <w:rPr>
-          <w:lang w:val="en-GB" w:bidi="he-IL"/>
-        </w:rPr>
-        <w:t>- “class not found”</w:t>
       </w:r>
     </w:p>
     <w:p>

</xml_diff>